<commit_message>
Minimundo y ERE revisados
</commit_message>
<xml_diff>
--- a/minimundo.docx
+++ b/minimundo.docx
@@ -240,7 +240,7 @@
           <w:highlight w:val="yellow"/>
           <w:rtl w:val="0"/>
         </w:rPr>
-        <w:t xml:space="preserve">Los estudiantes deben tener una identificación registrada, y una identificación como estudiante, una dirección de correo electrónico, un número de teléfono registrado y un nombre completo.</w:t>
+        <w:t xml:space="preserve">Los Usuario deben tener una cédula registrada el cual servirá como identificación en el sistema, una dirección de correo electrónico y un nombre completo.</w:t>
       </w:r>
       <w:commentRangeEnd w:id="0"/>
       <w:r>
@@ -277,7 +277,7 @@
         <w:rPr>
           <w:rtl w:val="0"/>
         </w:rPr>
-        <w:t xml:space="preserve">Por otro lado, los cursos tienen periodo de tiempo donde son dictados, dado por una fecha de inicio y otra de fin, además de el horario en el cual se impartirá. Como los cursos están clasificados por niveles de dificultad, existen cursos que dependen de otros, es decir, hay cursos a los que no se puede asistir a menos que se hayan desarrollado las habilidades específicas que se tratan en otros cursos.</w:t>
+        <w:t xml:space="preserve">Por otro lado, los cursos tienen periodo de tiempo donde son dictados, dado por una fecha de inicio y otra de fin, además de el horario en el cual se impartirá. Existen materias que necesitan ser vistas para poder ver otras materias, es decir, que existen dependencias de prelación, donde no se puede asistir a ciertas materias a menos que se haya aprobado las materias que prelan con una nota de 3 o mayor.</w:t>
       </w:r>
       <w:commentRangeEnd w:id="1"/>
       <w:r>
@@ -308,7 +308,7 @@
         <w:rPr>
           <w:rtl w:val="0"/>
         </w:rPr>
-        <w:t xml:space="preserve">La academia maneja un sistema de carreras, estas carreras están compuestas por una serie de materias que procuran estar relacionados entre sí para garantizar que los estudiantes desarrollen una amplia variedad de habilidades que resulten competitivas en la industria musical, las carreras tienen un nombre y un código único que las identifica, una descripción de la misma para describir en que se basan, el tipo de carrera (“pregrado” o “postgrado”) y su plan de estudio, que contiene el nombre de las materias que la componen y un profesor encargado de la misma.</w:t>
+        <w:t xml:space="preserve">La academia maneja un sistema de carreras, estas carreras están compuestas por una serie de materias que procuran estar relacionados entre sí para garantizar que los estudiantes desarrollen una amplia variedad de habilidades que resulten competitivas en la industria musical, las carreras tienen un nombre y un código único que las identifica, un profesor que la coordina, una descripción de la misma para describir en que se basan, el tipo de carrera (“pregrado” o “postgrado”) y su plan de estudio, que contiene el nombre de las materias que la componen</w:t>
       </w:r>
       <w:commentRangeEnd w:id="2"/>
       <w:r>
@@ -318,6 +318,7 @@
         <w:rPr>
           <w:rtl w:val="0"/>
         </w:rPr>
+        <w:t xml:space="preserve">.</w:t>
       </w:r>
     </w:p>
     <w:p>
@@ -331,7 +332,7 @@
         <w:rPr>
           <w:rtl w:val="0"/>
         </w:rPr>
-        <w:t xml:space="preserve">Los profesores deben tener un nombre completo, una identificación registrada, una identificación como profesor, cv, títulos obtenidos y cursos que han dado previamente.</w:t>
+        <w:t xml:space="preserve">Los profesores son usuarios registrados en el sistema, que deben tener cv, títulos obtenidos y cursos que han dado previamente.</w:t>
       </w:r>
     </w:p>
     <w:p>
@@ -376,7 +377,7 @@
         <w:rPr>
           <w:rtl w:val="0"/>
         </w:rPr>
-        <w:t xml:space="preserve">Además de las clases de música y de las carreras, la academia también cuenta con una tienda de instrumentos musicales donde se venden una variedad de instrumentos que los clientes pueden comprar. Cada instrumento pertenece a una categoría específica, como cuerdas, viento, percusión, etc., además tienen una marca y precio de venta asociado. También se tiene el modelo del instrumento.</w:t>
+        <w:t xml:space="preserve">Además de las clases de música y de las carreras, la academia también cuenta con una tienda de instrumentos musicales donde se venden una variedad de instrumentos que los clientes pueden comprar. Cada instrumento pertenece a una categoría específica, como cuerdas, viento, percusión, etc., además tienen una marca y precio de venta asociado, así como el modelo del instrumento.</w:t>
       </w:r>
     </w:p>
     <w:p>
@@ -390,7 +391,7 @@
         <w:rPr>
           <w:rtl w:val="0"/>
         </w:rPr>
-        <w:t xml:space="preserve">La academia también vende diversos productos relacionados a la música como discos de música, cassettes y vinilos, los cuales deben tener información asociada con el </w:t>
+        <w:t xml:space="preserve">La academia también vende diversos CDs, los cuales son productos relacionados a la música de distintos tipos, los cuales pueden ser discos de música, cassettes y vinilos, y estos a su vez deben tener información asociada con el </w:t>
       </w:r>
       <w:sdt>
         <w:sdtPr>
@@ -404,7 +405,7 @@
         <w:rPr>
           <w:rtl w:val="0"/>
         </w:rPr>
-        <w:t xml:space="preserve">artista, géneros, nombre e imagen del álbum, y tiempo total de reproducción;</w:t>
+        <w:t xml:space="preserve">artista, género y discográfica;</w:t>
       </w:r>
       <w:commentRangeEnd w:id="4"/>
       <w:r>
@@ -414,7 +415,7 @@
         <w:rPr>
           <w:rtl w:val="0"/>
         </w:rPr>
-        <w:t xml:space="preserve"> accesorios los cuales deben tener un nombre, tipo de accesorio, marca, descripción y en caso de ser </w:t>
+        <w:t xml:space="preserve"> también hay otros productos que califican como accesorios los cuales deben tener una marca y en caso de ser </w:t>
       </w:r>
       <w:sdt>
         <w:sdtPr>
@@ -428,7 +429,7 @@
         <w:rPr>
           <w:rtl w:val="0"/>
         </w:rPr>
-        <w:t xml:space="preserve">posible el instrumento o accesorio (un atril es un accesorio que se usa para leer partituras, y un accesorio de este puede ser una lámpara que permite leer mejor en los sitios con poca iluminación) al cual están asociados, todos estos productos deben tener su precio, no sólo los estudiantes de la academia pueden comprar estos productos.</w:t>
+        <w:t xml:space="preserve">posible el instrumento compatible con el accesorio o viceversa (un atril es un accesorio que se usa para leer partituras, y un accesorio de este puede ser una lámpara que permite leer mejor en los sitios con poca iluminación), todos estos productos deben tener su precio, no sólo los estudiantes de la academia pueden comprar estos productos, cualquier usuario puede hacerlo.</w:t>
       </w:r>
       <w:commentRangeEnd w:id="5"/>
       <w:r>
@@ -451,7 +452,7 @@
         <w:rPr>
           <w:rtl w:val="0"/>
         </w:rPr>
-        <w:t xml:space="preserve">Los clientes de la academia deben tener un nombre y un apellido, una identificación registrada, un correo electrónico, un número de teléfono y una identificación como cliente.</w:t>
+        <w:t xml:space="preserve">Los clientes de la academia son usuarios del sistema que pueden o no, ser tanto profesores como estudiantes.</w:t>
       </w:r>
     </w:p>
     <w:p>
@@ -939,7 +940,7 @@
       </w:r>
     </w:p>
   </w:comment>
-  <w:comment w:author="Pedro Miguel Pérez González" w:id="2" w:date="2024-06-19T02:06:37Z">
+  <w:comment w:author="Pedro Miguel Pérez González" w:id="1" w:date="2024-06-19T02:01:08Z">
     <w:p>
       <w:pPr>
         <w:keepNext w:val="0"/>
@@ -986,11 +987,11 @@
           <w:vertAlign w:val="baseline"/>
           <w:rtl w:val="0"/>
         </w:rPr>
-        <w:t xml:space="preserve">Ordenar las versiones de los archivos</w:t>
+        <w:t xml:space="preserve">Cuidado con el uso de terminos, curso y materia en este minimundo no es lo mismo.</w:t>
       </w:r>
     </w:p>
   </w:comment>
-  <w:comment w:author="Pedro Miguel Pérez González" w:id="1" w:date="2024-06-19T02:01:08Z">
+  <w:comment w:author="Pedro Miguel Pérez González" w:id="2" w:date="2024-06-19T02:06:37Z">
     <w:p>
       <w:pPr>
         <w:keepNext w:val="0"/>
@@ -1037,7 +1038,7 @@
           <w:vertAlign w:val="baseline"/>
           <w:rtl w:val="0"/>
         </w:rPr>
-        <w:t xml:space="preserve">Cuidado con el uso de terminos, curso y materia en este minimundo no es lo mismo.</w:t>
+        <w:t xml:space="preserve">Ordenar las versiones de los archivos</w:t>
       </w:r>
     </w:p>
   </w:comment>
@@ -1690,6 +1691,142 @@
     <w:rPr>
       <w:sz w:val="52"/>
       <w:szCs w:val="52"/>
+    </w:rPr>
+  </w:style>
+  <w:style w:type="paragraph" w:styleId="Normal" w:default="1">
+    <w:name w:val="normal"/>
+  </w:style>
+  <w:style w:type="table" w:styleId="TableNormal" w:default="1">
+    <w:name w:val="Table Normal"/>
+  </w:style>
+  <w:style w:type="paragraph" w:styleId="Heading1">
+    <w:name w:val="heading 1"/>
+    <w:basedOn w:val="Normal"/>
+    <w:next w:val="Normal"/>
+    <w:pPr>
+      <w:keepNext w:val="1"/>
+      <w:keepLines w:val="1"/>
+      <w:pageBreakBefore w:val="0"/>
+      <w:spacing w:after="120" w:before="400" w:lineRule="auto"/>
+    </w:pPr>
+    <w:rPr>
+      <w:sz w:val="40"/>
+      <w:szCs w:val="40"/>
+    </w:rPr>
+  </w:style>
+  <w:style w:type="paragraph" w:styleId="Heading2">
+    <w:name w:val="heading 2"/>
+    <w:basedOn w:val="Normal"/>
+    <w:next w:val="Normal"/>
+    <w:pPr>
+      <w:keepNext w:val="1"/>
+      <w:keepLines w:val="1"/>
+      <w:pageBreakBefore w:val="0"/>
+      <w:spacing w:after="120" w:before="360" w:lineRule="auto"/>
+    </w:pPr>
+    <w:rPr>
+      <w:b w:val="0"/>
+      <w:sz w:val="32"/>
+      <w:szCs w:val="32"/>
+    </w:rPr>
+  </w:style>
+  <w:style w:type="paragraph" w:styleId="Heading3">
+    <w:name w:val="heading 3"/>
+    <w:basedOn w:val="Normal"/>
+    <w:next w:val="Normal"/>
+    <w:pPr>
+      <w:keepNext w:val="1"/>
+      <w:keepLines w:val="1"/>
+      <w:pageBreakBefore w:val="0"/>
+      <w:spacing w:after="80" w:before="320" w:lineRule="auto"/>
+    </w:pPr>
+    <w:rPr>
+      <w:b w:val="0"/>
+      <w:color w:val="434343"/>
+      <w:sz w:val="28"/>
+      <w:szCs w:val="28"/>
+    </w:rPr>
+  </w:style>
+  <w:style w:type="paragraph" w:styleId="Heading4">
+    <w:name w:val="heading 4"/>
+    <w:basedOn w:val="Normal"/>
+    <w:next w:val="Normal"/>
+    <w:pPr>
+      <w:keepNext w:val="1"/>
+      <w:keepLines w:val="1"/>
+      <w:pageBreakBefore w:val="0"/>
+      <w:spacing w:after="80" w:before="280" w:lineRule="auto"/>
+    </w:pPr>
+    <w:rPr>
+      <w:color w:val="666666"/>
+      <w:sz w:val="24"/>
+      <w:szCs w:val="24"/>
+    </w:rPr>
+  </w:style>
+  <w:style w:type="paragraph" w:styleId="Heading5">
+    <w:name w:val="heading 5"/>
+    <w:basedOn w:val="Normal"/>
+    <w:next w:val="Normal"/>
+    <w:pPr>
+      <w:keepNext w:val="1"/>
+      <w:keepLines w:val="1"/>
+      <w:pageBreakBefore w:val="0"/>
+      <w:spacing w:after="80" w:before="240" w:lineRule="auto"/>
+    </w:pPr>
+    <w:rPr>
+      <w:color w:val="666666"/>
+      <w:sz w:val="22"/>
+      <w:szCs w:val="22"/>
+    </w:rPr>
+  </w:style>
+  <w:style w:type="paragraph" w:styleId="Heading6">
+    <w:name w:val="heading 6"/>
+    <w:basedOn w:val="Normal"/>
+    <w:next w:val="Normal"/>
+    <w:pPr>
+      <w:keepNext w:val="1"/>
+      <w:keepLines w:val="1"/>
+      <w:pageBreakBefore w:val="0"/>
+      <w:spacing w:after="80" w:before="240" w:lineRule="auto"/>
+    </w:pPr>
+    <w:rPr>
+      <w:i w:val="1"/>
+      <w:color w:val="666666"/>
+      <w:sz w:val="22"/>
+      <w:szCs w:val="22"/>
+    </w:rPr>
+  </w:style>
+  <w:style w:type="paragraph" w:styleId="Title">
+    <w:name w:val="Title"/>
+    <w:basedOn w:val="Normal"/>
+    <w:next w:val="Normal"/>
+    <w:pPr>
+      <w:keepNext w:val="1"/>
+      <w:keepLines w:val="1"/>
+      <w:pageBreakBefore w:val="0"/>
+      <w:spacing w:after="60" w:before="0" w:lineRule="auto"/>
+    </w:pPr>
+    <w:rPr>
+      <w:sz w:val="52"/>
+      <w:szCs w:val="52"/>
+    </w:rPr>
+  </w:style>
+  <w:style w:type="paragraph" w:styleId="Subtitle">
+    <w:name w:val="Subtitle"/>
+    <w:basedOn w:val="Normal"/>
+    <w:next w:val="Normal"/>
+    <w:pPr>
+      <w:keepNext w:val="1"/>
+      <w:keepLines w:val="1"/>
+      <w:pageBreakBefore w:val="0"/>
+      <w:spacing w:after="320" w:before="0" w:lineRule="auto"/>
+    </w:pPr>
+    <w:rPr>
+      <w:rFonts w:ascii="Arial" w:cs="Arial" w:eastAsia="Arial" w:hAnsi="Arial"/>
+      <w:i w:val="0"/>
+      <w:color w:val="666666"/>
+      <w:sz w:val="30"/>
+      <w:szCs w:val="30"/>
     </w:rPr>
   </w:style>
   <w:style w:type="paragraph" w:styleId="Subtitle">
@@ -2053,7 +2190,7 @@
 
 <file path=customXML/item1.xml><?xml version="1.0" encoding="utf-8"?>
 <go:gDocsCustomXmlDataStorage xmlns:go="http://customooxmlschemas.google.com/" xmlns:r="http://schemas.openxmlformats.org/officeDocument/2006/relationships" uri="GoogleDocsCustomDataVersion2">
-  <go:docsCustomData xmlns:go="http://customooxmlschemas.google.com/" roundtripDataSignature="AMtx7mgOwl9lLMct4cgjTpo7XaPBUJNirA==">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</go:docsCustomData>
+  <go:docsCustomData xmlns:go="http://customooxmlschemas.google.com/" roundtripDataSignature="AMtx7mgTRFayhU68+LzWkw3+fNpxOo/lXQ==">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</go:docsCustomData>
 </go:gDocsCustomXmlDataStorage>
 </file>
 

</xml_diff>